<commit_message>
textak - prevest do pdf
</commit_message>
<xml_diff>
--- a/Delaunay/4.docx
+++ b/Delaunay/4.docx
@@ -325,7 +325,12 @@
       </w:r>
       <w:proofErr w:type="spellEnd"/>
       <w:r>
-        <w:t xml:space="preserve"> triangulaci. Jako vstupní data použijte existující geodetická data (alespoň 300 bodů) popř. navrhněte algoritmus pro generování syntetických vstupních dat představujících významné terénní tvary (kupa, údolí, </w:t>
+        <w:t xml:space="preserve"> triangulaci. Jako vstupní data použijte existující geodetická data (alespoň 300 bodů) popř. navrhněte algoritmus pro generování syntetických vstupních dat představujících významné terénní tvary (kupa, údol</w:t>
+      </w:r>
+      <w:bookmarkStart w:id="0" w:name="_GoBack"/>
+      <w:bookmarkEnd w:id="0"/>
+      <w:r>
+        <w:t xml:space="preserve">í, </w:t>
       </w:r>
       <w:proofErr w:type="spellStart"/>
       <w:r>
@@ -446,8 +451,6 @@
         <w:lastRenderedPageBreak/>
         <w:t>Popis a rozbor problému + vzorce</w:t>
       </w:r>
-      <w:bookmarkStart w:id="0" w:name="_GoBack"/>
-      <w:bookmarkEnd w:id="0"/>
     </w:p>
     <w:p>
       <w:pPr>
@@ -3233,37 +3236,29 @@
         <w:rPr>
           <w:lang w:val="sk-SK"/>
         </w:rPr>
-        <w:t xml:space="preserve"> funguje pre 64 bodov kde sú body rovnako rozmiestnené. Situácia je zobrazená na obrázku </w:t>
-      </w:r>
-      <w:proofErr w:type="spellStart"/>
+        <w:t xml:space="preserve"> funguje pre 64 bodov kde sú body rovnako rozmiestnené. Situácia je zobrazená na </w:t>
+      </w:r>
+      <w:r>
+        <w:rPr>
+          <w:lang w:val="sk-SK"/>
+        </w:rPr>
+        <w:t>obrázku č. 1</w:t>
+      </w:r>
       <w:r>
         <w:rPr>
           <w:color w:val="FF0000"/>
           <w:lang w:val="sk-SK"/>
         </w:rPr>
-        <w:t>č.x</w:t>
-      </w:r>
-      <w:proofErr w:type="spellEnd"/>
-      <w:r>
-        <w:rPr>
-          <w:color w:val="FF0000"/>
-          <w:lang w:val="sk-SK"/>
-        </w:rPr>
         <w:t>.</w:t>
       </w:r>
     </w:p>
     <w:p>
       <w:pPr>
         <w:pStyle w:val="Odstavecseseznamem"/>
+        <w:keepNext/>
         <w:spacing w:line="360" w:lineRule="auto"/>
         <w:ind w:left="360" w:firstLine="348"/>
         <w:jc w:val="center"/>
-        <w:rPr>
-          <w:rFonts w:cs="Times New Roman"/>
-          <w:sz w:val="24"/>
-          <w:szCs w:val="24"/>
-          <w:lang w:val="sk-SK"/>
-        </w:rPr>
       </w:pPr>
       <w:r>
         <w:rPr>
@@ -3309,60 +3304,42 @@
     </w:p>
     <w:p>
       <w:pPr>
-        <w:pStyle w:val="Odstavecseseznamem"/>
-        <w:ind w:left="360" w:firstLine="0"/>
+        <w:pStyle w:val="Titulek"/>
         <w:jc w:val="center"/>
-      </w:pPr>
-      <w:r>
         <w:rPr>
           <w:rFonts w:cs="Times New Roman"/>
           <w:sz w:val="24"/>
           <w:szCs w:val="24"/>
           <w:lang w:val="sk-SK"/>
         </w:rPr>
-        <w:t>Obr</w:t>
-      </w:r>
-      <w:r>
-        <w:rPr>
-          <w:rFonts w:cs="Times New Roman"/>
-          <w:color w:val="FF0000"/>
-          <w:sz w:val="24"/>
-          <w:szCs w:val="24"/>
-          <w:lang w:val="sk-SK"/>
-        </w:rPr>
-        <w:t xml:space="preserve">. </w:t>
-      </w:r>
-      <w:proofErr w:type="spellStart"/>
-      <w:r>
-        <w:rPr>
-          <w:rFonts w:cs="Times New Roman"/>
-          <w:color w:val="FF0000"/>
-          <w:sz w:val="24"/>
-          <w:szCs w:val="24"/>
-          <w:lang w:val="sk-SK"/>
-        </w:rPr>
-        <w:t>č.x</w:t>
-      </w:r>
-      <w:proofErr w:type="spellEnd"/>
-      <w:r>
-        <w:rPr>
-          <w:rFonts w:cs="Times New Roman"/>
-          <w:color w:val="FF0000"/>
-          <w:sz w:val="24"/>
-          <w:szCs w:val="24"/>
-          <w:lang w:val="sk-SK"/>
-        </w:rPr>
-        <w:t xml:space="preserve"> </w:t>
-      </w:r>
-      <w:r>
-        <w:rPr>
-          <w:rFonts w:cs="Times New Roman"/>
-          <w:sz w:val="24"/>
-          <w:szCs w:val="24"/>
-          <w:lang w:val="sk-SK"/>
-        </w:rPr>
-        <w:t>Body usporiadané v mriežke</w:t>
-      </w:r>
+      </w:pPr>
+      <w:r>
+        <w:t xml:space="preserve">obr. č. </w:t>
+      </w:r>
+      <w:fldSimple w:instr=" SEQ obr._č. \* ARABIC ">
+        <w:r>
+          <w:rPr>
+            <w:noProof/>
+          </w:rPr>
+          <w:t>1</w:t>
+        </w:r>
+      </w:fldSimple>
+      <w:r>
+        <w:t xml:space="preserve">: body </w:t>
+      </w:r>
+      <w:proofErr w:type="spellStart"/>
+      <w:r>
+        <w:t>usporiadané</w:t>
+      </w:r>
+      <w:proofErr w:type="spellEnd"/>
+      <w:r>
+        <w:t xml:space="preserve"> v </w:t>
+      </w:r>
+      <w:proofErr w:type="spellStart"/>
+      <w:r>
+        <w:t>mriežke</w:t>
+      </w:r>
+      <w:proofErr w:type="spellEnd"/>
     </w:p>
     <w:p>
       <w:pPr>
@@ -3780,16 +3757,29 @@
         <w:rPr>
           <w:lang w:val="sk-SK"/>
         </w:rPr>
-        <w:t xml:space="preserve"> pre zobrazenie výšok digitálneho modelu terénu. Aplikácia ponuka možnosť aj vykreslenia vrstevníc kde si užívateľ zadáva interval </w:t>
-      </w:r>
-      <w:proofErr w:type="spellStart"/>
+        <w:t xml:space="preserve"> pre </w:t>
+      </w:r>
       <w:r>
         <w:rPr>
           <w:lang w:val="sk-SK"/>
         </w:rPr>
+        <w:lastRenderedPageBreak/>
+        <w:t xml:space="preserve">zobrazenie výšok digitálneho modelu terénu. Aplikácia ponuka možnosť aj vykreslenia vrstevníc kde si užívateľ zadáva interval </w:t>
+      </w:r>
+      <w:proofErr w:type="spellStart"/>
+      <w:r>
+        <w:rPr>
+          <w:lang w:val="sk-SK"/>
+        </w:rPr>
         <w:t>rozostupu</w:t>
       </w:r>
       <w:proofErr w:type="spellEnd"/>
+      <w:r>
+        <w:rPr>
+          <w:lang w:val="sk-SK"/>
+        </w:rPr>
+        <w:t>.</w:t>
+      </w:r>
     </w:p>
     <w:p>
       <w:pPr>
@@ -3801,12 +3791,857 @@
       </w:pPr>
       <w:proofErr w:type="spellStart"/>
       <w:r>
+        <w:t>Printscreen</w:t>
+      </w:r>
+      <w:proofErr w:type="spellEnd"/>
+      <w:r>
+        <w:t xml:space="preserve"> vytvořené aplikace</w:t>
+      </w:r>
+    </w:p>
+    <w:p>
+      <w:r>
+        <w:t xml:space="preserve">Na obrázku č. 2 je zobrazena triangulace množiny náhodně vygenerovaných bodů. Nad touto množinou bodů byly zpuštěny funkce pro zjištění expozice svahu (viz obr. č. 3) </w:t>
+      </w:r>
+      <w:r>
+        <w:t xml:space="preserve">a sklonu svahu (viz obr. č. 4). Aplikace nabízí možnost výběru předdefinovaného tvaru reliéfu, například kopce, výsledek triangulace této množiny bodů lze vidět na obrázku č. 5) </w:t>
+      </w:r>
+      <w:r>
+        <w:t xml:space="preserve"> </w:t>
+      </w:r>
+    </w:p>
+    <w:p>
+      <w:pPr>
+        <w:keepNext/>
+        <w:jc w:val="center"/>
+      </w:pPr>
+      <w:r>
+        <w:rPr>
+          <w:noProof/>
+          <w:lang w:eastAsia="cs-CZ"/>
+        </w:rPr>
+        <w:drawing>
+          <wp:inline distT="0" distB="0" distL="0" distR="0" wp14:anchorId="1A204256" wp14:editId="25A9C577">
+            <wp:extent cx="5760720" cy="3596005"/>
+            <wp:effectExtent l="0" t="0" r="0" b="4445"/>
+            <wp:docPr id="9" name="Obrázek 9"/>
+            <wp:cNvGraphicFramePr>
+              <a:graphicFrameLocks xmlns:a="http://schemas.openxmlformats.org/drawingml/2006/main" noChangeAspect="1"/>
+            </wp:cNvGraphicFramePr>
+            <a:graphic xmlns:a="http://schemas.openxmlformats.org/drawingml/2006/main">
+              <a:graphicData uri="http://schemas.openxmlformats.org/drawingml/2006/picture">
+                <pic:pic xmlns:pic="http://schemas.openxmlformats.org/drawingml/2006/picture">
+                  <pic:nvPicPr>
+                    <pic:cNvPr id="1" name=""/>
+                    <pic:cNvPicPr/>
+                  </pic:nvPicPr>
+                  <pic:blipFill>
+                    <a:blip r:embed="rId10"/>
+                    <a:stretch>
+                      <a:fillRect/>
+                    </a:stretch>
+                  </pic:blipFill>
+                  <pic:spPr>
+                    <a:xfrm>
+                      <a:off x="0" y="0"/>
+                      <a:ext cx="5760720" cy="3596005"/>
+                    </a:xfrm>
+                    <a:prstGeom prst="rect">
+                      <a:avLst/>
+                    </a:prstGeom>
+                  </pic:spPr>
+                </pic:pic>
+              </a:graphicData>
+            </a:graphic>
+          </wp:inline>
+        </w:drawing>
+      </w:r>
+    </w:p>
+    <w:p>
+      <w:pPr>
+        <w:pStyle w:val="Titulek"/>
+        <w:jc w:val="center"/>
+      </w:pPr>
+      <w:r>
+        <w:t xml:space="preserve">obr. č. </w:t>
+      </w:r>
+      <w:fldSimple w:instr=" SEQ obr._č. \* ARABIC ">
+        <w:r>
+          <w:rPr>
+            <w:noProof/>
+          </w:rPr>
+          <w:t>2</w:t>
+        </w:r>
+      </w:fldSimple>
+      <w:r>
+        <w:t xml:space="preserve">: triangulace </w:t>
+      </w:r>
+      <w:r>
+        <w:t>množiny náhodných bodů</w:t>
+      </w:r>
+      <w:r>
+        <w:t xml:space="preserve"> s vrstevnicemi</w:t>
+      </w:r>
+    </w:p>
+    <w:p>
+      <w:pPr>
+        <w:keepNext/>
+        <w:jc w:val="center"/>
+      </w:pPr>
+      <w:r>
+        <w:rPr>
+          <w:noProof/>
+          <w:lang w:eastAsia="cs-CZ"/>
+        </w:rPr>
         <w:lastRenderedPageBreak/>
-        <w:t>Printscreen</w:t>
-      </w:r>
-      <w:proofErr w:type="spellEnd"/>
-      <w:r>
-        <w:t xml:space="preserve"> vytvořené aplikace</w:t>
+        <w:drawing>
+          <wp:inline distT="0" distB="0" distL="0" distR="0" wp14:anchorId="519B27EE" wp14:editId="30242C88">
+            <wp:extent cx="5760720" cy="3596005"/>
+            <wp:effectExtent l="0" t="0" r="0" b="4445"/>
+            <wp:docPr id="10" name="Obrázek 10"/>
+            <wp:cNvGraphicFramePr>
+              <a:graphicFrameLocks xmlns:a="http://schemas.openxmlformats.org/drawingml/2006/main" noChangeAspect="1"/>
+            </wp:cNvGraphicFramePr>
+            <a:graphic xmlns:a="http://schemas.openxmlformats.org/drawingml/2006/main">
+              <a:graphicData uri="http://schemas.openxmlformats.org/drawingml/2006/picture">
+                <pic:pic xmlns:pic="http://schemas.openxmlformats.org/drawingml/2006/picture">
+                  <pic:nvPicPr>
+                    <pic:cNvPr id="1" name=""/>
+                    <pic:cNvPicPr/>
+                  </pic:nvPicPr>
+                  <pic:blipFill>
+                    <a:blip r:embed="rId11"/>
+                    <a:stretch>
+                      <a:fillRect/>
+                    </a:stretch>
+                  </pic:blipFill>
+                  <pic:spPr>
+                    <a:xfrm>
+                      <a:off x="0" y="0"/>
+                      <a:ext cx="5760720" cy="3596005"/>
+                    </a:xfrm>
+                    <a:prstGeom prst="rect">
+                      <a:avLst/>
+                    </a:prstGeom>
+                  </pic:spPr>
+                </pic:pic>
+              </a:graphicData>
+            </a:graphic>
+          </wp:inline>
+        </w:drawing>
+      </w:r>
+    </w:p>
+    <w:p>
+      <w:pPr>
+        <w:pStyle w:val="Titulek"/>
+        <w:jc w:val="center"/>
+      </w:pPr>
+      <w:r>
+        <w:t xml:space="preserve">obr. č. </w:t>
+      </w:r>
+      <w:fldSimple w:instr=" SEQ obr._č. \* ARABIC ">
+        <w:r>
+          <w:rPr>
+            <w:noProof/>
+          </w:rPr>
+          <w:t>3</w:t>
+        </w:r>
+      </w:fldSimple>
+      <w:r>
+        <w:t>: expozice trojúhelníků v množině náhodných bodů</w:t>
+      </w:r>
+    </w:p>
+    <w:p>
+      <w:pPr>
+        <w:keepNext/>
+        <w:jc w:val="center"/>
+      </w:pPr>
+      <w:r>
+        <w:rPr>
+          <w:noProof/>
+          <w:lang w:eastAsia="cs-CZ"/>
+        </w:rPr>
+        <w:drawing>
+          <wp:inline distT="0" distB="0" distL="0" distR="0" wp14:anchorId="33F99CCF" wp14:editId="26AA391A">
+            <wp:extent cx="5760720" cy="3596005"/>
+            <wp:effectExtent l="0" t="0" r="0" b="4445"/>
+            <wp:docPr id="11" name="Obrázek 11"/>
+            <wp:cNvGraphicFramePr>
+              <a:graphicFrameLocks xmlns:a="http://schemas.openxmlformats.org/drawingml/2006/main" noChangeAspect="1"/>
+            </wp:cNvGraphicFramePr>
+            <a:graphic xmlns:a="http://schemas.openxmlformats.org/drawingml/2006/main">
+              <a:graphicData uri="http://schemas.openxmlformats.org/drawingml/2006/picture">
+                <pic:pic xmlns:pic="http://schemas.openxmlformats.org/drawingml/2006/picture">
+                  <pic:nvPicPr>
+                    <pic:cNvPr id="1" name=""/>
+                    <pic:cNvPicPr/>
+                  </pic:nvPicPr>
+                  <pic:blipFill>
+                    <a:blip r:embed="rId12"/>
+                    <a:stretch>
+                      <a:fillRect/>
+                    </a:stretch>
+                  </pic:blipFill>
+                  <pic:spPr>
+                    <a:xfrm>
+                      <a:off x="0" y="0"/>
+                      <a:ext cx="5760720" cy="3596005"/>
+                    </a:xfrm>
+                    <a:prstGeom prst="rect">
+                      <a:avLst/>
+                    </a:prstGeom>
+                  </pic:spPr>
+                </pic:pic>
+              </a:graphicData>
+            </a:graphic>
+          </wp:inline>
+        </w:drawing>
+      </w:r>
+    </w:p>
+    <w:p>
+      <w:pPr>
+        <w:pStyle w:val="Titulek"/>
+        <w:jc w:val="center"/>
+      </w:pPr>
+      <w:r>
+        <w:t xml:space="preserve">obr. č. </w:t>
+      </w:r>
+      <w:fldSimple w:instr=" SEQ obr._č. \* ARABIC ">
+        <w:r>
+          <w:rPr>
+            <w:noProof/>
+          </w:rPr>
+          <w:t>4</w:t>
+        </w:r>
+      </w:fldSimple>
+      <w:r>
+        <w:t xml:space="preserve">: sklon </w:t>
+      </w:r>
+      <w:r>
+        <w:t>trojúhelníků v množině náhodných bodů</w:t>
+      </w:r>
+    </w:p>
+    <w:p>
+      <w:r>
+        <w:t>Aplikace nabízí možnost výběru předdefinovaného tvaru reliéfu, například kopce, výsledek triangulace této množiny bodů lze vidět na obrázku č. 5)</w:t>
+      </w:r>
+      <w:r>
+        <w:t>. Výsledná expozice je zobrazena na obrázku č. 6. Sklon trojúhelníků (svahů) je ve všech případech stejný (viz obr. č. 7). Další možností je vykreslit trojúhelníky podle černo-bílé hypsometrie (viz obr. č. 8) nebo barevné hypsometrie (viz obr. č. 9).</w:t>
+      </w:r>
+    </w:p>
+    <w:p>
+      <w:pPr>
+        <w:keepNext/>
+        <w:jc w:val="center"/>
+      </w:pPr>
+      <w:r>
+        <w:rPr>
+          <w:noProof/>
+          <w:lang w:eastAsia="cs-CZ"/>
+        </w:rPr>
+        <w:lastRenderedPageBreak/>
+        <w:drawing>
+          <wp:inline distT="0" distB="0" distL="0" distR="0" wp14:anchorId="64FF3C61" wp14:editId="4C621A83">
+            <wp:extent cx="5760720" cy="3596005"/>
+            <wp:effectExtent l="0" t="0" r="0" b="4445"/>
+            <wp:docPr id="12" name="Obrázek 12"/>
+            <wp:cNvGraphicFramePr>
+              <a:graphicFrameLocks xmlns:a="http://schemas.openxmlformats.org/drawingml/2006/main" noChangeAspect="1"/>
+            </wp:cNvGraphicFramePr>
+            <a:graphic xmlns:a="http://schemas.openxmlformats.org/drawingml/2006/main">
+              <a:graphicData uri="http://schemas.openxmlformats.org/drawingml/2006/picture">
+                <pic:pic xmlns:pic="http://schemas.openxmlformats.org/drawingml/2006/picture">
+                  <pic:nvPicPr>
+                    <pic:cNvPr id="1" name=""/>
+                    <pic:cNvPicPr/>
+                  </pic:nvPicPr>
+                  <pic:blipFill>
+                    <a:blip r:embed="rId13"/>
+                    <a:stretch>
+                      <a:fillRect/>
+                    </a:stretch>
+                  </pic:blipFill>
+                  <pic:spPr>
+                    <a:xfrm>
+                      <a:off x="0" y="0"/>
+                      <a:ext cx="5760720" cy="3596005"/>
+                    </a:xfrm>
+                    <a:prstGeom prst="rect">
+                      <a:avLst/>
+                    </a:prstGeom>
+                  </pic:spPr>
+                </pic:pic>
+              </a:graphicData>
+            </a:graphic>
+          </wp:inline>
+        </w:drawing>
+      </w:r>
+    </w:p>
+    <w:p>
+      <w:pPr>
+        <w:pStyle w:val="Titulek"/>
+        <w:jc w:val="center"/>
+      </w:pPr>
+      <w:r>
+        <w:t xml:space="preserve">obr. č. </w:t>
+      </w:r>
+      <w:fldSimple w:instr=" SEQ obr._č. \* ARABIC ">
+        <w:r>
+          <w:rPr>
+            <w:noProof/>
+          </w:rPr>
+          <w:t>5</w:t>
+        </w:r>
+      </w:fldSimple>
+      <w:r>
+        <w:t xml:space="preserve">: </w:t>
+      </w:r>
+      <w:r>
+        <w:t xml:space="preserve">triangulace </w:t>
+      </w:r>
+      <w:r>
+        <w:t xml:space="preserve">množiny </w:t>
+      </w:r>
+      <w:r>
+        <w:t>bodů</w:t>
+      </w:r>
+      <w:r>
+        <w:t xml:space="preserve"> ve tvaru kopce </w:t>
+      </w:r>
+      <w:r>
+        <w:t>s vrstevnicemi</w:t>
+      </w:r>
+      <w:r>
+        <w:t xml:space="preserve"> </w:t>
+      </w:r>
+    </w:p>
+    <w:p>
+      <w:pPr>
+        <w:keepNext/>
+        <w:jc w:val="center"/>
+      </w:pPr>
+      <w:r>
+        <w:rPr>
+          <w:noProof/>
+          <w:lang w:eastAsia="cs-CZ"/>
+        </w:rPr>
+        <w:drawing>
+          <wp:inline distT="0" distB="0" distL="0" distR="0" wp14:anchorId="269775A5" wp14:editId="406890E4">
+            <wp:extent cx="5760720" cy="3596005"/>
+            <wp:effectExtent l="0" t="0" r="0" b="4445"/>
+            <wp:docPr id="13" name="Obrázek 13"/>
+            <wp:cNvGraphicFramePr>
+              <a:graphicFrameLocks xmlns:a="http://schemas.openxmlformats.org/drawingml/2006/main" noChangeAspect="1"/>
+            </wp:cNvGraphicFramePr>
+            <a:graphic xmlns:a="http://schemas.openxmlformats.org/drawingml/2006/main">
+              <a:graphicData uri="http://schemas.openxmlformats.org/drawingml/2006/picture">
+                <pic:pic xmlns:pic="http://schemas.openxmlformats.org/drawingml/2006/picture">
+                  <pic:nvPicPr>
+                    <pic:cNvPr id="1" name=""/>
+                    <pic:cNvPicPr/>
+                  </pic:nvPicPr>
+                  <pic:blipFill>
+                    <a:blip r:embed="rId14"/>
+                    <a:stretch>
+                      <a:fillRect/>
+                    </a:stretch>
+                  </pic:blipFill>
+                  <pic:spPr>
+                    <a:xfrm>
+                      <a:off x="0" y="0"/>
+                      <a:ext cx="5760720" cy="3596005"/>
+                    </a:xfrm>
+                    <a:prstGeom prst="rect">
+                      <a:avLst/>
+                    </a:prstGeom>
+                  </pic:spPr>
+                </pic:pic>
+              </a:graphicData>
+            </a:graphic>
+          </wp:inline>
+        </w:drawing>
+      </w:r>
+    </w:p>
+    <w:p>
+      <w:pPr>
+        <w:pStyle w:val="Titulek"/>
+        <w:jc w:val="center"/>
+      </w:pPr>
+      <w:r>
+        <w:t xml:space="preserve">obr. č. </w:t>
+      </w:r>
+      <w:fldSimple w:instr=" SEQ obr._č. \* ARABIC ">
+        <w:r>
+          <w:rPr>
+            <w:noProof/>
+          </w:rPr>
+          <w:t>6</w:t>
+        </w:r>
+      </w:fldSimple>
+      <w:r>
+        <w:t xml:space="preserve">: </w:t>
+      </w:r>
+      <w:r>
+        <w:t>expozice trojúhelníků v množině bodů</w:t>
+      </w:r>
+      <w:r>
+        <w:t xml:space="preserve"> ve tvaru kopce</w:t>
+      </w:r>
+    </w:p>
+    <w:p>
+      <w:pPr>
+        <w:keepNext/>
+        <w:jc w:val="center"/>
+      </w:pPr>
+      <w:r>
+        <w:rPr>
+          <w:noProof/>
+          <w:lang w:eastAsia="cs-CZ"/>
+        </w:rPr>
+        <w:lastRenderedPageBreak/>
+        <w:drawing>
+          <wp:inline distT="0" distB="0" distL="0" distR="0" wp14:anchorId="0EEA9269" wp14:editId="209628BD">
+            <wp:extent cx="5760720" cy="3596005"/>
+            <wp:effectExtent l="0" t="0" r="0" b="4445"/>
+            <wp:docPr id="14" name="Obrázek 14"/>
+            <wp:cNvGraphicFramePr>
+              <a:graphicFrameLocks xmlns:a="http://schemas.openxmlformats.org/drawingml/2006/main" noChangeAspect="1"/>
+            </wp:cNvGraphicFramePr>
+            <a:graphic xmlns:a="http://schemas.openxmlformats.org/drawingml/2006/main">
+              <a:graphicData uri="http://schemas.openxmlformats.org/drawingml/2006/picture">
+                <pic:pic xmlns:pic="http://schemas.openxmlformats.org/drawingml/2006/picture">
+                  <pic:nvPicPr>
+                    <pic:cNvPr id="1" name=""/>
+                    <pic:cNvPicPr/>
+                  </pic:nvPicPr>
+                  <pic:blipFill>
+                    <a:blip r:embed="rId15"/>
+                    <a:stretch>
+                      <a:fillRect/>
+                    </a:stretch>
+                  </pic:blipFill>
+                  <pic:spPr>
+                    <a:xfrm>
+                      <a:off x="0" y="0"/>
+                      <a:ext cx="5760720" cy="3596005"/>
+                    </a:xfrm>
+                    <a:prstGeom prst="rect">
+                      <a:avLst/>
+                    </a:prstGeom>
+                  </pic:spPr>
+                </pic:pic>
+              </a:graphicData>
+            </a:graphic>
+          </wp:inline>
+        </w:drawing>
+      </w:r>
+    </w:p>
+    <w:p>
+      <w:pPr>
+        <w:pStyle w:val="Titulek"/>
+        <w:jc w:val="center"/>
+      </w:pPr>
+      <w:r>
+        <w:t xml:space="preserve">obr. č. </w:t>
+      </w:r>
+      <w:fldSimple w:instr=" SEQ obr._č. \* ARABIC ">
+        <w:r>
+          <w:rPr>
+            <w:noProof/>
+          </w:rPr>
+          <w:t>7</w:t>
+        </w:r>
+      </w:fldSimple>
+      <w:r>
+        <w:t>: sklon</w:t>
+      </w:r>
+      <w:r>
+        <w:t xml:space="preserve"> trojúhelníků v množině bodů</w:t>
+      </w:r>
+      <w:r>
+        <w:t xml:space="preserve"> ve tvaru kopce</w:t>
+      </w:r>
+    </w:p>
+    <w:p>
+      <w:pPr>
+        <w:pStyle w:val="Titulek"/>
+        <w:jc w:val="center"/>
+      </w:pPr>
+    </w:p>
+    <w:p>
+      <w:pPr>
+        <w:keepNext/>
+        <w:jc w:val="center"/>
+      </w:pPr>
+      <w:r>
+        <w:rPr>
+          <w:noProof/>
+          <w:lang w:eastAsia="cs-CZ"/>
+        </w:rPr>
+        <w:drawing>
+          <wp:inline distT="0" distB="0" distL="0" distR="0" wp14:anchorId="2FC861AD" wp14:editId="6145C522">
+            <wp:extent cx="5760720" cy="3596005"/>
+            <wp:effectExtent l="0" t="0" r="0" b="4445"/>
+            <wp:docPr id="15" name="Obrázek 15"/>
+            <wp:cNvGraphicFramePr>
+              <a:graphicFrameLocks xmlns:a="http://schemas.openxmlformats.org/drawingml/2006/main" noChangeAspect="1"/>
+            </wp:cNvGraphicFramePr>
+            <a:graphic xmlns:a="http://schemas.openxmlformats.org/drawingml/2006/main">
+              <a:graphicData uri="http://schemas.openxmlformats.org/drawingml/2006/picture">
+                <pic:pic xmlns:pic="http://schemas.openxmlformats.org/drawingml/2006/picture">
+                  <pic:nvPicPr>
+                    <pic:cNvPr id="1" name=""/>
+                    <pic:cNvPicPr/>
+                  </pic:nvPicPr>
+                  <pic:blipFill>
+                    <a:blip r:embed="rId16"/>
+                    <a:stretch>
+                      <a:fillRect/>
+                    </a:stretch>
+                  </pic:blipFill>
+                  <pic:spPr>
+                    <a:xfrm>
+                      <a:off x="0" y="0"/>
+                      <a:ext cx="5760720" cy="3596005"/>
+                    </a:xfrm>
+                    <a:prstGeom prst="rect">
+                      <a:avLst/>
+                    </a:prstGeom>
+                  </pic:spPr>
+                </pic:pic>
+              </a:graphicData>
+            </a:graphic>
+          </wp:inline>
+        </w:drawing>
+      </w:r>
+    </w:p>
+    <w:p>
+      <w:pPr>
+        <w:pStyle w:val="Titulek"/>
+        <w:jc w:val="center"/>
+      </w:pPr>
+      <w:r>
+        <w:t xml:space="preserve">obr. č. </w:t>
+      </w:r>
+      <w:fldSimple w:instr=" SEQ obr._č. \* ARABIC ">
+        <w:r>
+          <w:rPr>
+            <w:noProof/>
+          </w:rPr>
+          <w:t>8</w:t>
+        </w:r>
+      </w:fldSimple>
+      <w:r>
+        <w:t xml:space="preserve">: černo-bílá hypsometrie </w:t>
+      </w:r>
+      <w:r>
+        <w:t>trojúhelníků v množině bodů ve tvaru kopce</w:t>
+      </w:r>
+    </w:p>
+    <w:p>
+      <w:pPr>
+        <w:keepNext/>
+        <w:jc w:val="center"/>
+      </w:pPr>
+      <w:r>
+        <w:rPr>
+          <w:noProof/>
+          <w:lang w:eastAsia="cs-CZ"/>
+        </w:rPr>
+        <w:lastRenderedPageBreak/>
+        <w:drawing>
+          <wp:inline distT="0" distB="0" distL="0" distR="0" wp14:anchorId="31BCBF6E" wp14:editId="7199CE2F">
+            <wp:extent cx="5760720" cy="3596005"/>
+            <wp:effectExtent l="0" t="0" r="0" b="4445"/>
+            <wp:docPr id="16" name="Obrázek 16"/>
+            <wp:cNvGraphicFramePr>
+              <a:graphicFrameLocks xmlns:a="http://schemas.openxmlformats.org/drawingml/2006/main" noChangeAspect="1"/>
+            </wp:cNvGraphicFramePr>
+            <a:graphic xmlns:a="http://schemas.openxmlformats.org/drawingml/2006/main">
+              <a:graphicData uri="http://schemas.openxmlformats.org/drawingml/2006/picture">
+                <pic:pic xmlns:pic="http://schemas.openxmlformats.org/drawingml/2006/picture">
+                  <pic:nvPicPr>
+                    <pic:cNvPr id="1" name=""/>
+                    <pic:cNvPicPr/>
+                  </pic:nvPicPr>
+                  <pic:blipFill>
+                    <a:blip r:embed="rId17"/>
+                    <a:stretch>
+                      <a:fillRect/>
+                    </a:stretch>
+                  </pic:blipFill>
+                  <pic:spPr>
+                    <a:xfrm>
+                      <a:off x="0" y="0"/>
+                      <a:ext cx="5760720" cy="3596005"/>
+                    </a:xfrm>
+                    <a:prstGeom prst="rect">
+                      <a:avLst/>
+                    </a:prstGeom>
+                  </pic:spPr>
+                </pic:pic>
+              </a:graphicData>
+            </a:graphic>
+          </wp:inline>
+        </w:drawing>
+      </w:r>
+    </w:p>
+    <w:p>
+      <w:pPr>
+        <w:pStyle w:val="Titulek"/>
+        <w:jc w:val="center"/>
+      </w:pPr>
+      <w:r>
+        <w:t xml:space="preserve">obr. č. </w:t>
+      </w:r>
+      <w:fldSimple w:instr=" SEQ obr._č. \* ARABIC ">
+        <w:r>
+          <w:rPr>
+            <w:noProof/>
+          </w:rPr>
+          <w:t>9</w:t>
+        </w:r>
+      </w:fldSimple>
+      <w:r>
+        <w:t>: barevná</w:t>
+      </w:r>
+      <w:r>
+        <w:t xml:space="preserve"> hypsometrie trojúhelníků v množině bodů ve tvaru kopce</w:t>
+      </w:r>
+    </w:p>
+    <w:p>
+      <w:r>
+        <w:t>Další možností je vygenerování mřížky ve tvaru hřbetu. Nad touto množinou bodů, lze vytvořit triangulaci (viz obr. č. 10)</w:t>
+      </w:r>
+      <w:r>
+        <w:t xml:space="preserve"> </w:t>
+      </w:r>
+      <w:r>
+        <w:t>a vypočítat sklonitost, expozici (viz obr. č. 11) i hypsometrii (viz obr. č. 12).</w:t>
+      </w:r>
+    </w:p>
+    <w:p>
+      <w:pPr>
+        <w:keepNext/>
+        <w:jc w:val="center"/>
+      </w:pPr>
+      <w:r>
+        <w:rPr>
+          <w:noProof/>
+          <w:lang w:eastAsia="cs-CZ"/>
+        </w:rPr>
+        <w:lastRenderedPageBreak/>
+        <w:drawing>
+          <wp:inline distT="0" distB="0" distL="0" distR="0" wp14:anchorId="3EC0DEC3" wp14:editId="5262F6C2">
+            <wp:extent cx="5760720" cy="4856480"/>
+            <wp:effectExtent l="0" t="0" r="0" b="1270"/>
+            <wp:docPr id="17" name="Obrázek 17"/>
+            <wp:cNvGraphicFramePr>
+              <a:graphicFrameLocks xmlns:a="http://schemas.openxmlformats.org/drawingml/2006/main" noChangeAspect="1"/>
+            </wp:cNvGraphicFramePr>
+            <a:graphic xmlns:a="http://schemas.openxmlformats.org/drawingml/2006/main">
+              <a:graphicData uri="http://schemas.openxmlformats.org/drawingml/2006/picture">
+                <pic:pic xmlns:pic="http://schemas.openxmlformats.org/drawingml/2006/picture">
+                  <pic:nvPicPr>
+                    <pic:cNvPr id="1" name=""/>
+                    <pic:cNvPicPr/>
+                  </pic:nvPicPr>
+                  <pic:blipFill>
+                    <a:blip r:embed="rId18"/>
+                    <a:stretch>
+                      <a:fillRect/>
+                    </a:stretch>
+                  </pic:blipFill>
+                  <pic:spPr>
+                    <a:xfrm>
+                      <a:off x="0" y="0"/>
+                      <a:ext cx="5760720" cy="4856480"/>
+                    </a:xfrm>
+                    <a:prstGeom prst="rect">
+                      <a:avLst/>
+                    </a:prstGeom>
+                  </pic:spPr>
+                </pic:pic>
+              </a:graphicData>
+            </a:graphic>
+          </wp:inline>
+        </w:drawing>
+      </w:r>
+    </w:p>
+    <w:p>
+      <w:pPr>
+        <w:pStyle w:val="Titulek"/>
+        <w:jc w:val="center"/>
+      </w:pPr>
+      <w:r>
+        <w:t xml:space="preserve">obr. č. </w:t>
+      </w:r>
+      <w:fldSimple w:instr=" SEQ obr._č. \* ARABIC ">
+        <w:r>
+          <w:rPr>
+            <w:noProof/>
+          </w:rPr>
+          <w:t>10</w:t>
+        </w:r>
+      </w:fldSimple>
+      <w:r>
+        <w:t xml:space="preserve">: </w:t>
+      </w:r>
+      <w:r>
+        <w:t xml:space="preserve">triangulace množiny </w:t>
+      </w:r>
+      <w:r>
+        <w:t>b</w:t>
+      </w:r>
+      <w:r>
+        <w:t xml:space="preserve">odů </w:t>
+      </w:r>
+      <w:r>
+        <w:t xml:space="preserve">ve tvaru hřbetu </w:t>
+      </w:r>
+      <w:r>
+        <w:t>s vrstevnicemi</w:t>
+      </w:r>
+    </w:p>
+    <w:p>
+      <w:pPr>
+        <w:keepNext/>
+        <w:jc w:val="center"/>
+      </w:pPr>
+      <w:r>
+        <w:rPr>
+          <w:noProof/>
+          <w:lang w:eastAsia="cs-CZ"/>
+        </w:rPr>
+        <w:lastRenderedPageBreak/>
+        <w:drawing>
+          <wp:inline distT="0" distB="0" distL="0" distR="0" wp14:anchorId="063B2E6A" wp14:editId="42E2D781">
+            <wp:extent cx="5760720" cy="4856480"/>
+            <wp:effectExtent l="0" t="0" r="0" b="1270"/>
+            <wp:docPr id="18" name="Obrázek 18"/>
+            <wp:cNvGraphicFramePr>
+              <a:graphicFrameLocks xmlns:a="http://schemas.openxmlformats.org/drawingml/2006/main" noChangeAspect="1"/>
+            </wp:cNvGraphicFramePr>
+            <a:graphic xmlns:a="http://schemas.openxmlformats.org/drawingml/2006/main">
+              <a:graphicData uri="http://schemas.openxmlformats.org/drawingml/2006/picture">
+                <pic:pic xmlns:pic="http://schemas.openxmlformats.org/drawingml/2006/picture">
+                  <pic:nvPicPr>
+                    <pic:cNvPr id="1" name=""/>
+                    <pic:cNvPicPr/>
+                  </pic:nvPicPr>
+                  <pic:blipFill>
+                    <a:blip r:embed="rId19"/>
+                    <a:stretch>
+                      <a:fillRect/>
+                    </a:stretch>
+                  </pic:blipFill>
+                  <pic:spPr>
+                    <a:xfrm>
+                      <a:off x="0" y="0"/>
+                      <a:ext cx="5760720" cy="4856480"/>
+                    </a:xfrm>
+                    <a:prstGeom prst="rect">
+                      <a:avLst/>
+                    </a:prstGeom>
+                  </pic:spPr>
+                </pic:pic>
+              </a:graphicData>
+            </a:graphic>
+          </wp:inline>
+        </w:drawing>
+      </w:r>
+    </w:p>
+    <w:p>
+      <w:pPr>
+        <w:pStyle w:val="Titulek"/>
+        <w:jc w:val="center"/>
+      </w:pPr>
+      <w:r>
+        <w:t xml:space="preserve">obr. č. </w:t>
+      </w:r>
+      <w:fldSimple w:instr=" SEQ obr._č. \* ARABIC ">
+        <w:r>
+          <w:rPr>
+            <w:noProof/>
+          </w:rPr>
+          <w:t>11</w:t>
+        </w:r>
+      </w:fldSimple>
+      <w:r>
+        <w:t>: expozice</w:t>
+      </w:r>
+      <w:r>
+        <w:t xml:space="preserve"> množiny bodů ve tvaru hřbetu s vrstevnicemi</w:t>
+      </w:r>
+    </w:p>
+    <w:p>
+      <w:pPr>
+        <w:keepNext/>
+        <w:jc w:val="center"/>
+      </w:pPr>
+      <w:r>
+        <w:rPr>
+          <w:noProof/>
+          <w:lang w:eastAsia="cs-CZ"/>
+        </w:rPr>
+        <w:lastRenderedPageBreak/>
+        <w:drawing>
+          <wp:inline distT="0" distB="0" distL="0" distR="0" wp14:anchorId="6DC2D026" wp14:editId="1871EAB6">
+            <wp:extent cx="5760720" cy="4856480"/>
+            <wp:effectExtent l="0" t="0" r="0" b="1270"/>
+            <wp:docPr id="19" name="Obrázek 19"/>
+            <wp:cNvGraphicFramePr>
+              <a:graphicFrameLocks xmlns:a="http://schemas.openxmlformats.org/drawingml/2006/main" noChangeAspect="1"/>
+            </wp:cNvGraphicFramePr>
+            <a:graphic xmlns:a="http://schemas.openxmlformats.org/drawingml/2006/main">
+              <a:graphicData uri="http://schemas.openxmlformats.org/drawingml/2006/picture">
+                <pic:pic xmlns:pic="http://schemas.openxmlformats.org/drawingml/2006/picture">
+                  <pic:nvPicPr>
+                    <pic:cNvPr id="1" name=""/>
+                    <pic:cNvPicPr/>
+                  </pic:nvPicPr>
+                  <pic:blipFill>
+                    <a:blip r:embed="rId20"/>
+                    <a:stretch>
+                      <a:fillRect/>
+                    </a:stretch>
+                  </pic:blipFill>
+                  <pic:spPr>
+                    <a:xfrm>
+                      <a:off x="0" y="0"/>
+                      <a:ext cx="5760720" cy="4856480"/>
+                    </a:xfrm>
+                    <a:prstGeom prst="rect">
+                      <a:avLst/>
+                    </a:prstGeom>
+                  </pic:spPr>
+                </pic:pic>
+              </a:graphicData>
+            </a:graphic>
+          </wp:inline>
+        </w:drawing>
+      </w:r>
+    </w:p>
+    <w:p>
+      <w:pPr>
+        <w:pStyle w:val="Titulek"/>
+        <w:jc w:val="center"/>
+      </w:pPr>
+      <w:r>
+        <w:t xml:space="preserve">obr. č. </w:t>
+      </w:r>
+      <w:fldSimple w:instr=" SEQ obr._č. \* ARABIC ">
+        <w:r>
+          <w:rPr>
+            <w:noProof/>
+          </w:rPr>
+          <w:t>12</w:t>
+        </w:r>
+      </w:fldSimple>
+      <w:r>
+        <w:t xml:space="preserve">: barevná hypsometrie </w:t>
+      </w:r>
+      <w:r>
+        <w:t>množiny bodů ve tvaru hřbetu s vrstevnicemi</w:t>
       </w:r>
     </w:p>
     <w:p>
@@ -4940,7 +5775,11 @@
       </w:r>
       <w:proofErr w:type="spellEnd"/>
       <w:r>
-        <w:t xml:space="preserve"> – výpočet </w:t>
+        <w:t xml:space="preserve"> – </w:t>
+      </w:r>
+      <w:r>
+        <w:lastRenderedPageBreak/>
+        <w:t xml:space="preserve">výpočet </w:t>
       </w:r>
       <w:proofErr w:type="spellStart"/>
       <w:r>
@@ -6179,126 +7018,693 @@
       </w:r>
       <w:proofErr w:type="spellStart"/>
       <w:r>
+        <w:t>trojuholníkov</w:t>
+      </w:r>
+      <w:proofErr w:type="spellEnd"/>
+      <w:r>
+        <w:t xml:space="preserve">, kde by </w:t>
+      </w:r>
+      <w:proofErr w:type="spellStart"/>
+      <w:r>
+        <w:t>sa</w:t>
+      </w:r>
+      <w:proofErr w:type="spellEnd"/>
+      <w:r>
+        <w:t xml:space="preserve"> dalo </w:t>
+      </w:r>
+      <w:proofErr w:type="spellStart"/>
+      <w:r>
+        <w:t>vyriešiť</w:t>
+      </w:r>
+      <w:proofErr w:type="spellEnd"/>
+      <w:r>
+        <w:t xml:space="preserve"> automatické </w:t>
+      </w:r>
+      <w:proofErr w:type="spellStart"/>
+      <w:r>
+        <w:t>generovanie</w:t>
+      </w:r>
+      <w:proofErr w:type="spellEnd"/>
+      <w:r>
+        <w:t xml:space="preserve"> </w:t>
+      </w:r>
+      <w:proofErr w:type="spellStart"/>
+      <w:r>
+        <w:t>farieb</w:t>
+      </w:r>
+      <w:proofErr w:type="spellEnd"/>
+      <w:r>
+        <w:t xml:space="preserve">. </w:t>
+      </w:r>
+      <w:proofErr w:type="spellStart"/>
+      <w:r>
+        <w:t>Taktiež</w:t>
+      </w:r>
+      <w:proofErr w:type="spellEnd"/>
+      <w:r>
+        <w:t xml:space="preserve"> </w:t>
+      </w:r>
+      <w:proofErr w:type="gramStart"/>
+      <w:r>
+        <w:t>by bolo</w:t>
+      </w:r>
+      <w:proofErr w:type="gramEnd"/>
+      <w:r>
+        <w:t xml:space="preserve"> </w:t>
+      </w:r>
+      <w:proofErr w:type="spellStart"/>
+      <w:r>
+        <w:t>možne</w:t>
+      </w:r>
+      <w:proofErr w:type="spellEnd"/>
+      <w:r>
+        <w:t xml:space="preserve"> </w:t>
+      </w:r>
+      <w:proofErr w:type="spellStart"/>
+      <w:r>
+        <w:t>aplikáciu</w:t>
+      </w:r>
+      <w:proofErr w:type="spellEnd"/>
+      <w:r>
+        <w:t xml:space="preserve"> </w:t>
+      </w:r>
+      <w:proofErr w:type="spellStart"/>
+      <w:r>
+        <w:t>rozšíriť</w:t>
+      </w:r>
+      <w:proofErr w:type="spellEnd"/>
+      <w:r>
+        <w:t xml:space="preserve"> o </w:t>
+      </w:r>
+      <w:proofErr w:type="spellStart"/>
+      <w:r>
+        <w:t>možnosť</w:t>
+      </w:r>
+      <w:proofErr w:type="spellEnd"/>
+      <w:r>
+        <w:t xml:space="preserve"> </w:t>
+      </w:r>
+      <w:proofErr w:type="spellStart"/>
+      <w:r>
+        <w:t>výberu</w:t>
+      </w:r>
+      <w:proofErr w:type="spellEnd"/>
+      <w:r>
+        <w:t xml:space="preserve"> </w:t>
+      </w:r>
+      <w:proofErr w:type="spellStart"/>
+      <w:r>
+        <w:t>farebných</w:t>
+      </w:r>
+      <w:proofErr w:type="spellEnd"/>
+      <w:r>
+        <w:t xml:space="preserve"> škál </w:t>
+      </w:r>
+      <w:proofErr w:type="spellStart"/>
+      <w:r>
+        <w:t>pre</w:t>
+      </w:r>
+      <w:proofErr w:type="spellEnd"/>
+      <w:r>
+        <w:t xml:space="preserve"> sklon a </w:t>
+      </w:r>
+      <w:proofErr w:type="spellStart"/>
+      <w:r>
+        <w:t>hypsometriu</w:t>
+      </w:r>
+      <w:proofErr w:type="spellEnd"/>
+      <w:r>
+        <w:t>.</w:t>
+      </w:r>
+    </w:p>
+    <w:p>
+      <w:pPr>
+        <w:pStyle w:val="Nadpis2"/>
+        <w:ind w:firstLine="0"/>
+      </w:pPr>
+      <w:r>
+        <w:t>Zhodnocení výsledného digitálního modelu terénu</w:t>
+      </w:r>
+    </w:p>
+    <w:p>
+      <w:r>
+        <w:t xml:space="preserve">Jako první věc při hodnocení výsledků je důležité zmínit, že body v naši </w:t>
+      </w:r>
+      <w:proofErr w:type="gramStart"/>
+      <w:r>
+        <w:t>aplikaci</w:t>
+      </w:r>
+      <w:proofErr w:type="gramEnd"/>
+      <w:r>
+        <w:t xml:space="preserve"> jsou generovány jako náhodná množina.</w:t>
+      </w:r>
+      <w:r>
+        <w:t xml:space="preserve"> Z toho důvodu dochází k vytváření velmi nereálných tvarů reliéfu s velkými rozdíly v členitosti, tudíž i sklonu</w:t>
+      </w:r>
+      <w:r>
+        <w:t xml:space="preserve"> (viz obr. č. 13)</w:t>
+      </w:r>
+      <w:r>
+        <w:t xml:space="preserve"> a orientaci</w:t>
+      </w:r>
+      <w:r>
+        <w:t xml:space="preserve"> (viz obr. č. 14).</w:t>
+      </w:r>
+    </w:p>
+    <w:p>
+      <w:pPr>
+        <w:keepNext/>
+        <w:jc w:val="center"/>
+      </w:pPr>
+      <w:r>
+        <w:rPr>
+          <w:noProof/>
+          <w:lang w:eastAsia="cs-CZ"/>
+        </w:rPr>
         <w:lastRenderedPageBreak/>
-        <w:t>trojuholníkov</w:t>
-      </w:r>
-      <w:proofErr w:type="spellEnd"/>
-      <w:r>
-        <w:t xml:space="preserve">, kde by </w:t>
-      </w:r>
-      <w:proofErr w:type="spellStart"/>
-      <w:r>
-        <w:t>sa</w:t>
-      </w:r>
-      <w:proofErr w:type="spellEnd"/>
-      <w:r>
-        <w:t xml:space="preserve"> dalo </w:t>
-      </w:r>
-      <w:proofErr w:type="spellStart"/>
-      <w:r>
-        <w:t>vyriešiť</w:t>
-      </w:r>
-      <w:proofErr w:type="spellEnd"/>
-      <w:r>
-        <w:t xml:space="preserve"> automatické </w:t>
-      </w:r>
-      <w:proofErr w:type="spellStart"/>
-      <w:r>
-        <w:t>generovanie</w:t>
-      </w:r>
-      <w:proofErr w:type="spellEnd"/>
-      <w:r>
-        <w:t xml:space="preserve"> </w:t>
-      </w:r>
-      <w:proofErr w:type="spellStart"/>
-      <w:r>
-        <w:t>farieb</w:t>
-      </w:r>
-      <w:proofErr w:type="spellEnd"/>
-      <w:r>
-        <w:t xml:space="preserve">. </w:t>
-      </w:r>
-      <w:proofErr w:type="spellStart"/>
-      <w:r>
-        <w:t>Taktiež</w:t>
-      </w:r>
-      <w:proofErr w:type="spellEnd"/>
-      <w:r>
-        <w:t xml:space="preserve"> </w:t>
+        <w:drawing>
+          <wp:inline distT="0" distB="0" distL="0" distR="0" wp14:anchorId="47EBED04" wp14:editId="38E560C5">
+            <wp:extent cx="3379470" cy="3381375"/>
+            <wp:effectExtent l="0" t="0" r="0" b="9525"/>
+            <wp:docPr id="4" name="Obrázek 4"/>
+            <wp:cNvGraphicFramePr>
+              <a:graphicFrameLocks xmlns:a="http://schemas.openxmlformats.org/drawingml/2006/main" noChangeAspect="1"/>
+            </wp:cNvGraphicFramePr>
+            <a:graphic xmlns:a="http://schemas.openxmlformats.org/drawingml/2006/main">
+              <a:graphicData uri="http://schemas.openxmlformats.org/drawingml/2006/picture">
+                <pic:pic xmlns:pic="http://schemas.openxmlformats.org/drawingml/2006/picture">
+                  <pic:nvPicPr>
+                    <pic:cNvPr id="1" name=""/>
+                    <pic:cNvPicPr/>
+                  </pic:nvPicPr>
+                  <pic:blipFill rotWithShape="1">
+                    <a:blip r:embed="rId21"/>
+                    <a:srcRect l="41336" t="2646" b="3439"/>
+                    <a:stretch/>
+                  </pic:blipFill>
+                  <pic:spPr bwMode="auto">
+                    <a:xfrm>
+                      <a:off x="0" y="0"/>
+                      <a:ext cx="3379470" cy="3381375"/>
+                    </a:xfrm>
+                    <a:prstGeom prst="rect">
+                      <a:avLst/>
+                    </a:prstGeom>
+                    <a:ln>
+                      <a:noFill/>
+                    </a:ln>
+                    <a:extLst>
+                      <a:ext uri="{53640926-AAD7-44D8-BBD7-CCE9431645EC}">
+                        <a14:shadowObscured xmlns:a14="http://schemas.microsoft.com/office/drawing/2010/main"/>
+                      </a:ext>
+                    </a:extLst>
+                  </pic:spPr>
+                </pic:pic>
+              </a:graphicData>
+            </a:graphic>
+          </wp:inline>
+        </w:drawing>
+      </w:r>
+    </w:p>
+    <w:p>
+      <w:pPr>
+        <w:pStyle w:val="Titulek"/>
+        <w:jc w:val="center"/>
+      </w:pPr>
+      <w:r>
+        <w:t xml:space="preserve">obr. č. </w:t>
+      </w:r>
+      <w:fldSimple w:instr=" SEQ obr._č. \* ARABIC ">
+        <w:r>
+          <w:rPr>
+            <w:noProof/>
+          </w:rPr>
+          <w:t>13</w:t>
+        </w:r>
+      </w:fldSimple>
+      <w:r>
+        <w:t>: sklonitost svahu</w:t>
+      </w:r>
+    </w:p>
+    <w:p>
+      <w:pPr>
+        <w:keepNext/>
+        <w:jc w:val="center"/>
+      </w:pPr>
+      <w:r>
+        <w:rPr>
+          <w:noProof/>
+          <w:lang w:eastAsia="cs-CZ"/>
+        </w:rPr>
+        <w:drawing>
+          <wp:inline distT="0" distB="0" distL="0" distR="0" wp14:anchorId="76E1E5FB" wp14:editId="30ADA872">
+            <wp:extent cx="3371850" cy="3362325"/>
+            <wp:effectExtent l="0" t="0" r="0" b="9525"/>
+            <wp:docPr id="3" name="Obrázek 3"/>
+            <wp:cNvGraphicFramePr>
+              <a:graphicFrameLocks xmlns:a="http://schemas.openxmlformats.org/drawingml/2006/main" noChangeAspect="1"/>
+            </wp:cNvGraphicFramePr>
+            <a:graphic xmlns:a="http://schemas.openxmlformats.org/drawingml/2006/main">
+              <a:graphicData uri="http://schemas.openxmlformats.org/drawingml/2006/picture">
+                <pic:pic xmlns:pic="http://schemas.openxmlformats.org/drawingml/2006/picture">
+                  <pic:nvPicPr>
+                    <pic:cNvPr id="1" name=""/>
+                    <pic:cNvPicPr/>
+                  </pic:nvPicPr>
+                  <pic:blipFill rotWithShape="1">
+                    <a:blip r:embed="rId22"/>
+                    <a:srcRect l="41005" t="2910" r="463" b="3704"/>
+                    <a:stretch/>
+                  </pic:blipFill>
+                  <pic:spPr bwMode="auto">
+                    <a:xfrm>
+                      <a:off x="0" y="0"/>
+                      <a:ext cx="3371850" cy="3362325"/>
+                    </a:xfrm>
+                    <a:prstGeom prst="rect">
+                      <a:avLst/>
+                    </a:prstGeom>
+                    <a:ln>
+                      <a:noFill/>
+                    </a:ln>
+                    <a:extLst>
+                      <a:ext uri="{53640926-AAD7-44D8-BBD7-CCE9431645EC}">
+                        <a14:shadowObscured xmlns:a14="http://schemas.microsoft.com/office/drawing/2010/main"/>
+                      </a:ext>
+                    </a:extLst>
+                  </pic:spPr>
+                </pic:pic>
+              </a:graphicData>
+            </a:graphic>
+          </wp:inline>
+        </w:drawing>
+      </w:r>
+    </w:p>
+    <w:p>
+      <w:pPr>
+        <w:pStyle w:val="Titulek"/>
+        <w:jc w:val="center"/>
+      </w:pPr>
+      <w:r>
+        <w:t xml:space="preserve">obr. č. </w:t>
+      </w:r>
+      <w:fldSimple w:instr=" SEQ obr._č. \* ARABIC ">
+        <w:r>
+          <w:rPr>
+            <w:noProof/>
+          </w:rPr>
+          <w:t>14</w:t>
+        </w:r>
+      </w:fldSimple>
+      <w:r>
+        <w:t>: expozice svahu</w:t>
+      </w:r>
+    </w:p>
+    <w:p>
+      <w:pPr>
+        <w:rPr>
+          <w:caps/>
+        </w:rPr>
+      </w:pPr>
+      <w:r>
+        <w:t xml:space="preserve">Funkčnost algoritmů lze testovat pro body umístěné ve tvaru kopce, resp. </w:t>
+      </w:r>
+      <w:r>
+        <w:t xml:space="preserve">kuželu </w:t>
+      </w:r>
+      <w:r>
+        <w:br/>
+        <w:t>(viz obr. č. 15).</w:t>
+      </w:r>
+      <w:r>
+        <w:t xml:space="preserve"> Můžeme tedy říct, že výsledná triangulace má vypovídající hod</w:t>
+      </w:r>
+      <w:r>
+        <w:t>notu o přibližném tvaru reliéfu.</w:t>
+      </w:r>
+    </w:p>
+    <w:p>
+      <w:pPr>
+        <w:rPr>
+          <w:noProof/>
+          <w:lang w:eastAsia="cs-CZ"/>
+        </w:rPr>
+      </w:pPr>
+    </w:p>
+    <w:p>
+      <w:pPr>
+        <w:keepNext/>
+        <w:jc w:val="center"/>
+      </w:pPr>
+      <w:r>
+        <w:rPr>
+          <w:noProof/>
+          <w:lang w:eastAsia="cs-CZ"/>
+        </w:rPr>
+        <w:lastRenderedPageBreak/>
+        <w:drawing>
+          <wp:inline distT="0" distB="0" distL="0" distR="0" wp14:anchorId="384B667A" wp14:editId="55610636">
+            <wp:extent cx="2536920" cy="2624400"/>
+            <wp:effectExtent l="0" t="0" r="0" b="5080"/>
+            <wp:docPr id="5" name="Obrázek 5"/>
+            <wp:cNvGraphicFramePr>
+              <a:graphicFrameLocks xmlns:a="http://schemas.openxmlformats.org/drawingml/2006/main" noChangeAspect="1"/>
+            </wp:cNvGraphicFramePr>
+            <a:graphic xmlns:a="http://schemas.openxmlformats.org/drawingml/2006/main">
+              <a:graphicData uri="http://schemas.openxmlformats.org/drawingml/2006/picture">
+                <pic:pic xmlns:pic="http://schemas.openxmlformats.org/drawingml/2006/picture">
+                  <pic:nvPicPr>
+                    <pic:cNvPr id="1" name=""/>
+                    <pic:cNvPicPr/>
+                  </pic:nvPicPr>
+                  <pic:blipFill rotWithShape="1">
+                    <a:blip r:embed="rId23"/>
+                    <a:srcRect l="46131" t="10317" r="5920" b="10317"/>
+                    <a:stretch/>
+                  </pic:blipFill>
+                  <pic:spPr bwMode="auto">
+                    <a:xfrm>
+                      <a:off x="0" y="0"/>
+                      <a:ext cx="2536920" cy="2624400"/>
+                    </a:xfrm>
+                    <a:prstGeom prst="rect">
+                      <a:avLst/>
+                    </a:prstGeom>
+                    <a:ln>
+                      <a:noFill/>
+                    </a:ln>
+                    <a:extLst>
+                      <a:ext uri="{53640926-AAD7-44D8-BBD7-CCE9431645EC}">
+                        <a14:shadowObscured xmlns:a14="http://schemas.microsoft.com/office/drawing/2010/main"/>
+                      </a:ext>
+                    </a:extLst>
+                  </pic:spPr>
+                </pic:pic>
+              </a:graphicData>
+            </a:graphic>
+          </wp:inline>
+        </w:drawing>
+      </w:r>
+      <w:r>
+        <w:rPr>
+          <w:noProof/>
+          <w:lang w:eastAsia="cs-CZ"/>
+        </w:rPr>
+        <w:drawing>
+          <wp:inline distT="0" distB="0" distL="0" distR="0" wp14:anchorId="357093AB" wp14:editId="3ADDC487">
+            <wp:extent cx="2608505" cy="2620800"/>
+            <wp:effectExtent l="0" t="0" r="1905" b="8255"/>
+            <wp:docPr id="6" name="Obrázek 6"/>
+            <wp:cNvGraphicFramePr>
+              <a:graphicFrameLocks xmlns:a="http://schemas.openxmlformats.org/drawingml/2006/main" noChangeAspect="1"/>
+            </wp:cNvGraphicFramePr>
+            <a:graphic xmlns:a="http://schemas.openxmlformats.org/drawingml/2006/main">
+              <a:graphicData uri="http://schemas.openxmlformats.org/drawingml/2006/picture">
+                <pic:pic xmlns:pic="http://schemas.openxmlformats.org/drawingml/2006/picture">
+                  <pic:nvPicPr>
+                    <pic:cNvPr id="1" name=""/>
+                    <pic:cNvPicPr/>
+                  </pic:nvPicPr>
+                  <pic:blipFill rotWithShape="1">
+                    <a:blip r:embed="rId24"/>
+                    <a:srcRect l="46131" t="10317" r="5092" b="11272"/>
+                    <a:stretch/>
+                  </pic:blipFill>
+                  <pic:spPr bwMode="auto">
+                    <a:xfrm>
+                      <a:off x="0" y="0"/>
+                      <a:ext cx="2608505" cy="2620800"/>
+                    </a:xfrm>
+                    <a:prstGeom prst="rect">
+                      <a:avLst/>
+                    </a:prstGeom>
+                    <a:ln>
+                      <a:noFill/>
+                    </a:ln>
+                    <a:extLst>
+                      <a:ext uri="{53640926-AAD7-44D8-BBD7-CCE9431645EC}">
+                        <a14:shadowObscured xmlns:a14="http://schemas.microsoft.com/office/drawing/2010/main"/>
+                      </a:ext>
+                    </a:extLst>
+                  </pic:spPr>
+                </pic:pic>
+              </a:graphicData>
+            </a:graphic>
+          </wp:inline>
+        </w:drawing>
+      </w:r>
+    </w:p>
+    <w:p>
+      <w:pPr>
+        <w:pStyle w:val="Titulek"/>
+        <w:jc w:val="center"/>
+        <w:rPr>
+          <w:noProof/>
+          <w:lang w:eastAsia="cs-CZ"/>
+        </w:rPr>
+      </w:pPr>
+      <w:r>
+        <w:t xml:space="preserve">obr. č. </w:t>
+      </w:r>
+      <w:fldSimple w:instr=" SEQ obr._č. \* ARABIC ">
+        <w:r>
+          <w:rPr>
+            <w:noProof/>
+          </w:rPr>
+          <w:t>15</w:t>
+        </w:r>
+      </w:fldSimple>
+      <w:r>
+        <w:t>: triangulace ve tvaru kopce (vlevo expozice, vpravo hypsometrie)</w:t>
+      </w:r>
+    </w:p>
+    <w:p>
+      <w:r>
+        <w:t>V</w:t>
+      </w:r>
+      <w:r>
+        <w:t xml:space="preserve">ykreslení reliéfu je nejvíce závislé na hustotě bodů ve vstupní množině. </w:t>
+      </w:r>
+      <w:r>
+        <w:t>V případě, že máme k dispozici málo bodů reprezentujících reliéf, může dojít ke ztrátě dominantních prvků</w:t>
+      </w:r>
+      <w:r>
+        <w:t xml:space="preserve"> reliéfu,</w:t>
+      </w:r>
+      <w:r>
+        <w:t xml:space="preserve"> jako jsou </w:t>
+      </w:r>
+      <w:r>
+        <w:t>vrcholy nebo hřbety. Maximální výška DMT bude vždy odpovídat maximální výšce známého vstupního bodu. Hustší množina bodů může výsledky zlepšit, avšak chyby při vykreslení mohou stále nastávat. V praxi lze tento problém řešit přidáním dalších vstupních dat. Jedná se převážně o vodní toky nebo přesné kótované body, tím docílíme přesného vykreslení vrcholu a dodržení topografických pravidel právě v oblasti vodních toků.</w:t>
+      </w:r>
+    </w:p>
+    <w:p>
+      <w:r>
+        <w:t xml:space="preserve">Další nevýhodou triangulace je vykreslování hran trojúhelníků pomocí metody lineární interpolace. Všechny body na této hraně tedy leží na přímce, avšak to je ve skutečném reliéfu málo pravděpodobné. Dochází tedy k ostřejšímu vykreslení prvkům reliéfu, jako je úpatí, hřbet, </w:t>
+      </w:r>
+      <w:proofErr w:type="spellStart"/>
+      <w:r>
+        <w:t>spočinek</w:t>
+      </w:r>
+      <w:proofErr w:type="spellEnd"/>
+      <w:r>
+        <w:t xml:space="preserve"> nebo vrchol. Ideálním řešením by bylo substituovat přímku křivkou a využít ideálnější interpolační metodu od jednoduché IDW (tato metoda vykreslí hranu jako křivku, ale vytváří artefakty v podobě takzvaných „</w:t>
+      </w:r>
+      <w:proofErr w:type="spellStart"/>
+      <w:r>
+        <w:t>bullseye</w:t>
+      </w:r>
+      <w:proofErr w:type="spellEnd"/>
+      <w:r>
+        <w:t xml:space="preserve">“) až po složitější </w:t>
+      </w:r>
+      <w:proofErr w:type="spellStart"/>
+      <w:r>
+        <w:t>Kriging</w:t>
+      </w:r>
+      <w:proofErr w:type="spellEnd"/>
+      <w:r>
+        <w:t>. Větší hustota dat i v tomto případě může zčásti tento problém eliminovat, ale je důležité pamatovat na pořizovací a následně výpočetní náročnost.</w:t>
+      </w:r>
+    </w:p>
+    <w:p>
+      <w:r>
+        <w:t xml:space="preserve">Z kartografického hlediska jsou DMT využívány například pro tvorbu vrstevnic nebo stínovaného reliéfu pro podklad map. V naší aplikaci </w:t>
+      </w:r>
+      <w:r>
+        <w:t>využíváme výslednou triangulaci právě pro vykreslování vrstevnic.</w:t>
+      </w:r>
+      <w:r>
+        <w:t xml:space="preserve"> Jak </w:t>
       </w:r>
       <w:proofErr w:type="gramStart"/>
       <w:r>
-        <w:t>by bolo</w:t>
+        <w:t>je</w:t>
       </w:r>
       <w:proofErr w:type="gramEnd"/>
       <w:r>
-        <w:t xml:space="preserve"> </w:t>
-      </w:r>
-      <w:proofErr w:type="spellStart"/>
-      <w:r>
-        <w:t>možne</w:t>
-      </w:r>
-      <w:proofErr w:type="spellEnd"/>
-      <w:r>
-        <w:t xml:space="preserve"> </w:t>
-      </w:r>
-      <w:proofErr w:type="spellStart"/>
-      <w:r>
-        <w:t>aplikáciu</w:t>
-      </w:r>
-      <w:proofErr w:type="spellEnd"/>
-      <w:r>
-        <w:t xml:space="preserve"> </w:t>
-      </w:r>
-      <w:proofErr w:type="spellStart"/>
-      <w:r>
-        <w:t>rozšíriť</w:t>
-      </w:r>
-      <w:proofErr w:type="spellEnd"/>
-      <w:r>
-        <w:t xml:space="preserve"> o </w:t>
-      </w:r>
-      <w:proofErr w:type="spellStart"/>
-      <w:r>
-        <w:t>možnosť</w:t>
-      </w:r>
-      <w:proofErr w:type="spellEnd"/>
-      <w:r>
-        <w:t xml:space="preserve"> </w:t>
-      </w:r>
-      <w:proofErr w:type="spellStart"/>
-      <w:r>
-        <w:t>výberu</w:t>
-      </w:r>
-      <w:proofErr w:type="spellEnd"/>
-      <w:r>
-        <w:t xml:space="preserve"> </w:t>
-      </w:r>
-      <w:proofErr w:type="spellStart"/>
-      <w:r>
-        <w:t>farebných</w:t>
-      </w:r>
-      <w:proofErr w:type="spellEnd"/>
-      <w:r>
-        <w:t xml:space="preserve"> škál </w:t>
-      </w:r>
-      <w:proofErr w:type="spellStart"/>
-      <w:r>
-        <w:t>pre</w:t>
-      </w:r>
-      <w:proofErr w:type="spellEnd"/>
-      <w:r>
-        <w:t xml:space="preserve"> sklon a </w:t>
-      </w:r>
-      <w:proofErr w:type="spellStart"/>
-      <w:r>
-        <w:t>hypsometriu</w:t>
-      </w:r>
-      <w:proofErr w:type="spellEnd"/>
-      <w:r>
-        <w:t>.</w:t>
-      </w:r>
-    </w:p>
+        <w:t xml:space="preserve"> patrné z</w:t>
+      </w:r>
+      <w:r>
+        <w:t> obrázku č. 16</w:t>
+      </w:r>
+      <w:r>
+        <w:rPr>
+          <w:color w:val="FF0000"/>
+        </w:rPr>
+        <w:t xml:space="preserve"> </w:t>
+      </w:r>
+      <w:r>
+        <w:t>jsou červené vrstevnice vykresleny jako úsečky.</w:t>
+      </w:r>
+      <w:r>
+        <w:t xml:space="preserve"> To je zapříčiněno opět použitím metody lineární interpolace. Takovéto vrstevnice nereprezentují reálný povrch, protože ve skutečnosti je reliéf tvořen spíše zaoblenými hranami. Řešení tohoto problému je podobné jako v předchozích případech. Lze zvýšit množinu vstupních bodů</w:t>
+      </w:r>
+      <w:r>
+        <w:t xml:space="preserve">, kdy dojde k vizuálnímu zlepšení vjemu </w:t>
+      </w:r>
+      <w:r>
+        <w:t>vrstevnice (viz obr. č. 16)</w:t>
+      </w:r>
+      <w:r>
+        <w:t xml:space="preserve"> zakomponovat důležité prvky reliéfu (vodní toky, vrcholy) a použít vhodnější metodu interpolace a nahrazení úsečky křivkou. </w:t>
+      </w:r>
+    </w:p>
+    <w:p>
+      <w:pPr>
+        <w:keepNext/>
+        <w:jc w:val="center"/>
+      </w:pPr>
+      <w:r>
+        <w:rPr>
+          <w:noProof/>
+          <w:lang w:eastAsia="cs-CZ"/>
+        </w:rPr>
+        <w:lastRenderedPageBreak/>
+        <w:drawing>
+          <wp:inline distT="0" distB="0" distL="0" distR="0" wp14:anchorId="6E444327" wp14:editId="0291540B">
+            <wp:extent cx="2495442" cy="2448000"/>
+            <wp:effectExtent l="0" t="0" r="635" b="0"/>
+            <wp:docPr id="7" name="Obrázek 7"/>
+            <wp:cNvGraphicFramePr>
+              <a:graphicFrameLocks xmlns:a="http://schemas.openxmlformats.org/drawingml/2006/main" noChangeAspect="1"/>
+            </wp:cNvGraphicFramePr>
+            <a:graphic xmlns:a="http://schemas.openxmlformats.org/drawingml/2006/main">
+              <a:graphicData uri="http://schemas.openxmlformats.org/drawingml/2006/picture">
+                <pic:pic xmlns:pic="http://schemas.openxmlformats.org/drawingml/2006/picture">
+                  <pic:nvPicPr>
+                    <pic:cNvPr id="1" name=""/>
+                    <pic:cNvPicPr/>
+                  </pic:nvPicPr>
+                  <pic:blipFill rotWithShape="1">
+                    <a:blip r:embed="rId25"/>
+                    <a:srcRect l="47784" t="17196" r="8731" b="14550"/>
+                    <a:stretch/>
+                  </pic:blipFill>
+                  <pic:spPr bwMode="auto">
+                    <a:xfrm>
+                      <a:off x="0" y="0"/>
+                      <a:ext cx="2495442" cy="2448000"/>
+                    </a:xfrm>
+                    <a:prstGeom prst="rect">
+                      <a:avLst/>
+                    </a:prstGeom>
+                    <a:ln>
+                      <a:noFill/>
+                    </a:ln>
+                    <a:extLst>
+                      <a:ext uri="{53640926-AAD7-44D8-BBD7-CCE9431645EC}">
+                        <a14:shadowObscured xmlns:a14="http://schemas.microsoft.com/office/drawing/2010/main"/>
+                      </a:ext>
+                    </a:extLst>
+                  </pic:spPr>
+                </pic:pic>
+              </a:graphicData>
+            </a:graphic>
+          </wp:inline>
+        </w:drawing>
+      </w:r>
+      <w:r>
+        <w:rPr>
+          <w:noProof/>
+          <w:lang w:eastAsia="cs-CZ"/>
+        </w:rPr>
+        <w:drawing>
+          <wp:inline distT="0" distB="0" distL="0" distR="0" wp14:anchorId="15ED4328" wp14:editId="785AA2BA">
+            <wp:extent cx="2464941" cy="2448000"/>
+            <wp:effectExtent l="0" t="0" r="0" b="0"/>
+            <wp:docPr id="8" name="Obrázek 8"/>
+            <wp:cNvGraphicFramePr>
+              <a:graphicFrameLocks xmlns:a="http://schemas.openxmlformats.org/drawingml/2006/main" noChangeAspect="1"/>
+            </wp:cNvGraphicFramePr>
+            <a:graphic xmlns:a="http://schemas.openxmlformats.org/drawingml/2006/main">
+              <a:graphicData uri="http://schemas.openxmlformats.org/drawingml/2006/picture">
+                <pic:pic xmlns:pic="http://schemas.openxmlformats.org/drawingml/2006/picture">
+                  <pic:nvPicPr>
+                    <pic:cNvPr id="1" name=""/>
+                    <pic:cNvPicPr/>
+                  </pic:nvPicPr>
+                  <pic:blipFill rotWithShape="1">
+                    <a:blip r:embed="rId26"/>
+                    <a:srcRect l="45800" t="11111" r="6085" b="12434"/>
+                    <a:stretch/>
+                  </pic:blipFill>
+                  <pic:spPr bwMode="auto">
+                    <a:xfrm>
+                      <a:off x="0" y="0"/>
+                      <a:ext cx="2464941" cy="2448000"/>
+                    </a:xfrm>
+                    <a:prstGeom prst="rect">
+                      <a:avLst/>
+                    </a:prstGeom>
+                    <a:ln>
+                      <a:noFill/>
+                    </a:ln>
+                    <a:extLst>
+                      <a:ext uri="{53640926-AAD7-44D8-BBD7-CCE9431645EC}">
+                        <a14:shadowObscured xmlns:a14="http://schemas.microsoft.com/office/drawing/2010/main"/>
+                      </a:ext>
+                    </a:extLst>
+                  </pic:spPr>
+                </pic:pic>
+              </a:graphicData>
+            </a:graphic>
+          </wp:inline>
+        </w:drawing>
+      </w:r>
+    </w:p>
+    <w:p>
+      <w:pPr>
+        <w:pStyle w:val="Titulek"/>
+        <w:jc w:val="center"/>
+        <w:rPr>
+          <w:caps/>
+        </w:rPr>
+      </w:pPr>
+      <w:r>
+        <w:t xml:space="preserve">obr. č. </w:t>
+      </w:r>
+      <w:fldSimple w:instr=" SEQ obr._č. \* ARABIC ">
+        <w:r>
+          <w:rPr>
+            <w:noProof/>
+          </w:rPr>
+          <w:t>16</w:t>
+        </w:r>
+      </w:fldSimple>
+      <w:r>
+        <w:t>: triangulace kopce s vrstevnicemi (vlevo 70 bodů, vpravo 700 bodů)</w:t>
+      </w:r>
+    </w:p>
+    <w:p>
+      <w:pPr>
+        <w:rPr>
+          <w:noProof/>
+          <w:lang w:eastAsia="cs-CZ"/>
+        </w:rPr>
+      </w:pPr>
+    </w:p>
+    <w:p/>
     <w:p>
       <w:pPr>
         <w:pStyle w:val="Nadpis1"/>
@@ -6420,7 +7826,7 @@
       </w:r>
     </w:p>
     <w:sectPr>
-      <w:headerReference w:type="default" r:id="rId10"/>
+      <w:headerReference w:type="default" r:id="rId27"/>
       <w:pgSz w:w="11906" w:h="16838"/>
       <w:pgMar w:top="1417" w:right="1417" w:bottom="1417" w:left="1417" w:header="708" w:footer="708" w:gutter="0"/>
       <w:cols w:space="708"/>
@@ -7036,7 +8442,7 @@
   <w:abstractNum w:abstractNumId="5" w15:restartNumberingAfterBreak="0">
     <w:nsid w:val="12561E5B"/>
     <w:multiLevelType w:val="hybridMultilevel"/>
-    <w:tmpl w:val="67AEF8A4"/>
+    <w:tmpl w:val="25FEF1AC"/>
     <w:lvl w:ilvl="0" w:tplc="3EA47C0A">
       <w:start w:val="1"/>
       <w:numFmt w:val="decimal"/>
@@ -8258,6 +9664,92 @@
     </w:lvl>
   </w:abstractNum>
   <w:abstractNum w:abstractNumId="17" w15:restartNumberingAfterBreak="0">
+    <w:nsid w:val="46962991"/>
+    <w:multiLevelType w:val="hybridMultilevel"/>
+    <w:tmpl w:val="C07E34CE"/>
+    <w:lvl w:ilvl="0" w:tplc="0405000F">
+      <w:start w:val="1"/>
+      <w:numFmt w:val="decimal"/>
+      <w:lvlText w:val="%1."/>
+      <w:lvlJc w:val="left"/>
+      <w:pPr>
+        <w:ind w:left="720" w:hanging="360"/>
+      </w:pPr>
+    </w:lvl>
+    <w:lvl w:ilvl="1" w:tplc="04050019" w:tentative="1">
+      <w:start w:val="1"/>
+      <w:numFmt w:val="lowerLetter"/>
+      <w:lvlText w:val="%2."/>
+      <w:lvlJc w:val="left"/>
+      <w:pPr>
+        <w:ind w:left="1440" w:hanging="360"/>
+      </w:pPr>
+    </w:lvl>
+    <w:lvl w:ilvl="2" w:tplc="0405001B" w:tentative="1">
+      <w:start w:val="1"/>
+      <w:numFmt w:val="lowerRoman"/>
+      <w:lvlText w:val="%3."/>
+      <w:lvlJc w:val="right"/>
+      <w:pPr>
+        <w:ind w:left="2160" w:hanging="180"/>
+      </w:pPr>
+    </w:lvl>
+    <w:lvl w:ilvl="3" w:tplc="0405000F" w:tentative="1">
+      <w:start w:val="1"/>
+      <w:numFmt w:val="decimal"/>
+      <w:lvlText w:val="%4."/>
+      <w:lvlJc w:val="left"/>
+      <w:pPr>
+        <w:ind w:left="2880" w:hanging="360"/>
+      </w:pPr>
+    </w:lvl>
+    <w:lvl w:ilvl="4" w:tplc="04050019" w:tentative="1">
+      <w:start w:val="1"/>
+      <w:numFmt w:val="lowerLetter"/>
+      <w:lvlText w:val="%5."/>
+      <w:lvlJc w:val="left"/>
+      <w:pPr>
+        <w:ind w:left="3600" w:hanging="360"/>
+      </w:pPr>
+    </w:lvl>
+    <w:lvl w:ilvl="5" w:tplc="0405001B" w:tentative="1">
+      <w:start w:val="1"/>
+      <w:numFmt w:val="lowerRoman"/>
+      <w:lvlText w:val="%6."/>
+      <w:lvlJc w:val="right"/>
+      <w:pPr>
+        <w:ind w:left="4320" w:hanging="180"/>
+      </w:pPr>
+    </w:lvl>
+    <w:lvl w:ilvl="6" w:tplc="0405000F" w:tentative="1">
+      <w:start w:val="1"/>
+      <w:numFmt w:val="decimal"/>
+      <w:lvlText w:val="%7."/>
+      <w:lvlJc w:val="left"/>
+      <w:pPr>
+        <w:ind w:left="5040" w:hanging="360"/>
+      </w:pPr>
+    </w:lvl>
+    <w:lvl w:ilvl="7" w:tplc="04050019" w:tentative="1">
+      <w:start w:val="1"/>
+      <w:numFmt w:val="lowerLetter"/>
+      <w:lvlText w:val="%8."/>
+      <w:lvlJc w:val="left"/>
+      <w:pPr>
+        <w:ind w:left="5760" w:hanging="360"/>
+      </w:pPr>
+    </w:lvl>
+    <w:lvl w:ilvl="8" w:tplc="0405001B" w:tentative="1">
+      <w:start w:val="1"/>
+      <w:numFmt w:val="lowerRoman"/>
+      <w:lvlText w:val="%9."/>
+      <w:lvlJc w:val="right"/>
+      <w:pPr>
+        <w:ind w:left="6480" w:hanging="180"/>
+      </w:pPr>
+    </w:lvl>
+  </w:abstractNum>
+  <w:abstractNum w:abstractNumId="18" w15:restartNumberingAfterBreak="0">
     <w:nsid w:val="478576FC"/>
     <w:multiLevelType w:val="multilevel"/>
     <w:tmpl w:val="0405001F"/>
@@ -8343,7 +9835,7 @@
       </w:pPr>
     </w:lvl>
   </w:abstractNum>
-  <w:abstractNum w:abstractNumId="18" w15:restartNumberingAfterBreak="0">
+  <w:abstractNum w:abstractNumId="19" w15:restartNumberingAfterBreak="0">
     <w:nsid w:val="51725BAA"/>
     <w:multiLevelType w:val="multilevel"/>
     <w:tmpl w:val="0405001F"/>
@@ -8429,7 +9921,7 @@
       </w:pPr>
     </w:lvl>
   </w:abstractNum>
-  <w:abstractNum w:abstractNumId="19" w15:restartNumberingAfterBreak="0">
+  <w:abstractNum w:abstractNumId="20" w15:restartNumberingAfterBreak="0">
     <w:nsid w:val="56972357"/>
     <w:multiLevelType w:val="hybridMultilevel"/>
     <w:tmpl w:val="FF0631C4"/>
@@ -8542,7 +10034,7 @@
       </w:rPr>
     </w:lvl>
   </w:abstractNum>
-  <w:abstractNum w:abstractNumId="20" w15:restartNumberingAfterBreak="0">
+  <w:abstractNum w:abstractNumId="21" w15:restartNumberingAfterBreak="0">
     <w:nsid w:val="59194CED"/>
     <w:multiLevelType w:val="hybridMultilevel"/>
     <w:tmpl w:val="CBC61F82"/>
@@ -8631,7 +10123,93 @@
       </w:pPr>
     </w:lvl>
   </w:abstractNum>
-  <w:abstractNum w:abstractNumId="21" w15:restartNumberingAfterBreak="0">
+  <w:abstractNum w:abstractNumId="22" w15:restartNumberingAfterBreak="0">
+    <w:nsid w:val="5CAE36B0"/>
+    <w:multiLevelType w:val="hybridMultilevel"/>
+    <w:tmpl w:val="8C0AFCA8"/>
+    <w:lvl w:ilvl="0" w:tplc="0405000F">
+      <w:start w:val="1"/>
+      <w:numFmt w:val="decimal"/>
+      <w:lvlText w:val="%1."/>
+      <w:lvlJc w:val="left"/>
+      <w:pPr>
+        <w:ind w:left="720" w:hanging="360"/>
+      </w:pPr>
+    </w:lvl>
+    <w:lvl w:ilvl="1" w:tplc="04050019" w:tentative="1">
+      <w:start w:val="1"/>
+      <w:numFmt w:val="lowerLetter"/>
+      <w:lvlText w:val="%2."/>
+      <w:lvlJc w:val="left"/>
+      <w:pPr>
+        <w:ind w:left="1440" w:hanging="360"/>
+      </w:pPr>
+    </w:lvl>
+    <w:lvl w:ilvl="2" w:tplc="0405001B" w:tentative="1">
+      <w:start w:val="1"/>
+      <w:numFmt w:val="lowerRoman"/>
+      <w:lvlText w:val="%3."/>
+      <w:lvlJc w:val="right"/>
+      <w:pPr>
+        <w:ind w:left="2160" w:hanging="180"/>
+      </w:pPr>
+    </w:lvl>
+    <w:lvl w:ilvl="3" w:tplc="0405000F" w:tentative="1">
+      <w:start w:val="1"/>
+      <w:numFmt w:val="decimal"/>
+      <w:lvlText w:val="%4."/>
+      <w:lvlJc w:val="left"/>
+      <w:pPr>
+        <w:ind w:left="2880" w:hanging="360"/>
+      </w:pPr>
+    </w:lvl>
+    <w:lvl w:ilvl="4" w:tplc="04050019" w:tentative="1">
+      <w:start w:val="1"/>
+      <w:numFmt w:val="lowerLetter"/>
+      <w:lvlText w:val="%5."/>
+      <w:lvlJc w:val="left"/>
+      <w:pPr>
+        <w:ind w:left="3600" w:hanging="360"/>
+      </w:pPr>
+    </w:lvl>
+    <w:lvl w:ilvl="5" w:tplc="0405001B" w:tentative="1">
+      <w:start w:val="1"/>
+      <w:numFmt w:val="lowerRoman"/>
+      <w:lvlText w:val="%6."/>
+      <w:lvlJc w:val="right"/>
+      <w:pPr>
+        <w:ind w:left="4320" w:hanging="180"/>
+      </w:pPr>
+    </w:lvl>
+    <w:lvl w:ilvl="6" w:tplc="0405000F" w:tentative="1">
+      <w:start w:val="1"/>
+      <w:numFmt w:val="decimal"/>
+      <w:lvlText w:val="%7."/>
+      <w:lvlJc w:val="left"/>
+      <w:pPr>
+        <w:ind w:left="5040" w:hanging="360"/>
+      </w:pPr>
+    </w:lvl>
+    <w:lvl w:ilvl="7" w:tplc="04050019" w:tentative="1">
+      <w:start w:val="1"/>
+      <w:numFmt w:val="lowerLetter"/>
+      <w:lvlText w:val="%8."/>
+      <w:lvlJc w:val="left"/>
+      <w:pPr>
+        <w:ind w:left="5760" w:hanging="360"/>
+      </w:pPr>
+    </w:lvl>
+    <w:lvl w:ilvl="8" w:tplc="0405001B" w:tentative="1">
+      <w:start w:val="1"/>
+      <w:numFmt w:val="lowerRoman"/>
+      <w:lvlText w:val="%9."/>
+      <w:lvlJc w:val="right"/>
+      <w:pPr>
+        <w:ind w:left="6480" w:hanging="180"/>
+      </w:pPr>
+    </w:lvl>
+  </w:abstractNum>
+  <w:abstractNum w:abstractNumId="23" w15:restartNumberingAfterBreak="0">
     <w:nsid w:val="5D2E7F6B"/>
     <w:multiLevelType w:val="hybridMultilevel"/>
     <w:tmpl w:val="E98AECDA"/>
@@ -8717,7 +10295,7 @@
       </w:pPr>
     </w:lvl>
   </w:abstractNum>
-  <w:abstractNum w:abstractNumId="22" w15:restartNumberingAfterBreak="0">
+  <w:abstractNum w:abstractNumId="24" w15:restartNumberingAfterBreak="0">
     <w:nsid w:val="69DA2552"/>
     <w:multiLevelType w:val="multilevel"/>
     <w:tmpl w:val="0405001F"/>
@@ -8803,7 +10381,7 @@
       </w:pPr>
     </w:lvl>
   </w:abstractNum>
-  <w:abstractNum w:abstractNumId="23" w15:restartNumberingAfterBreak="0">
+  <w:abstractNum w:abstractNumId="25" w15:restartNumberingAfterBreak="0">
     <w:nsid w:val="6B821A58"/>
     <w:multiLevelType w:val="hybridMultilevel"/>
     <w:tmpl w:val="C8C011FA"/>
@@ -8895,7 +10473,7 @@
       </w:pPr>
     </w:lvl>
   </w:abstractNum>
-  <w:abstractNum w:abstractNumId="24" w15:restartNumberingAfterBreak="0">
+  <w:abstractNum w:abstractNumId="26" w15:restartNumberingAfterBreak="0">
     <w:nsid w:val="733A5324"/>
     <w:multiLevelType w:val="hybridMultilevel"/>
     <w:tmpl w:val="67AEF8A4"/>
@@ -8984,7 +10562,7 @@
       </w:pPr>
     </w:lvl>
   </w:abstractNum>
-  <w:abstractNum w:abstractNumId="25" w15:restartNumberingAfterBreak="0">
+  <w:abstractNum w:abstractNumId="27" w15:restartNumberingAfterBreak="0">
     <w:nsid w:val="7B9A156A"/>
     <w:multiLevelType w:val="hybridMultilevel"/>
     <w:tmpl w:val="3BF20B8A"/>
@@ -9115,16 +10693,16 @@
     <w:abstractNumId w:val="11"/>
   </w:num>
   <w:num w:numId="7">
-    <w:abstractNumId w:val="17"/>
+    <w:abstractNumId w:val="18"/>
   </w:num>
   <w:num w:numId="8">
     <w:abstractNumId w:val="4"/>
   </w:num>
   <w:num w:numId="9">
-    <w:abstractNumId w:val="19"/>
+    <w:abstractNumId w:val="20"/>
   </w:num>
   <w:num w:numId="10">
-    <w:abstractNumId w:val="21"/>
+    <w:abstractNumId w:val="23"/>
   </w:num>
   <w:num w:numId="11">
     <w:abstractNumId w:val="1"/>
@@ -9133,10 +10711,10 @@
     <w:abstractNumId w:val="7"/>
   </w:num>
   <w:num w:numId="13">
-    <w:abstractNumId w:val="18"/>
+    <w:abstractNumId w:val="19"/>
   </w:num>
   <w:num w:numId="14">
-    <w:abstractNumId w:val="22"/>
+    <w:abstractNumId w:val="24"/>
   </w:num>
   <w:num w:numId="15">
     <w:abstractNumId w:val="5"/>
@@ -9145,7 +10723,7 @@
     <w:abstractNumId w:val="13"/>
   </w:num>
   <w:num w:numId="17">
-    <w:abstractNumId w:val="23"/>
+    <w:abstractNumId w:val="25"/>
   </w:num>
   <w:num w:numId="18">
     <w:abstractNumId w:val="16"/>
@@ -9160,19 +10738,25 @@
     <w:abstractNumId w:val="10"/>
   </w:num>
   <w:num w:numId="22">
-    <w:abstractNumId w:val="20"/>
+    <w:abstractNumId w:val="21"/>
   </w:num>
   <w:num w:numId="23">
-    <w:abstractNumId w:val="24"/>
+    <w:abstractNumId w:val="26"/>
   </w:num>
   <w:num w:numId="24">
     <w:abstractNumId w:val="15"/>
   </w:num>
   <w:num w:numId="25">
-    <w:abstractNumId w:val="25"/>
+    <w:abstractNumId w:val="27"/>
   </w:num>
   <w:num w:numId="26">
     <w:abstractNumId w:val="9"/>
+  </w:num>
+  <w:num w:numId="27">
+    <w:abstractNumId w:val="22"/>
+  </w:num>
+  <w:num w:numId="28">
+    <w:abstractNumId w:val="17"/>
   </w:num>
 </w:numbering>
 </file>
@@ -10078,7 +11662,7 @@
 </file>
 
 <file path=customXml/itemProps1.xml><?xml version="1.0" encoding="utf-8"?>
-<ds:datastoreItem xmlns:ds="http://schemas.openxmlformats.org/officeDocument/2006/customXml" ds:itemID="{1B0E6166-F033-4B21-AF77-B5539E84C84B}">
+<ds:datastoreItem xmlns:ds="http://schemas.openxmlformats.org/officeDocument/2006/customXml" ds:itemID="{7CB7D740-1C70-4765-9F3C-D4113E0265F4}">
   <ds:schemaRefs>
     <ds:schemaRef ds:uri="http://schemas.openxmlformats.org/officeDocument/2006/bibliography"/>
   </ds:schemaRefs>

</xml_diff>